<commit_message>
full 6, not full 7
full 6, script.cli.pcomp.dop dosn't working
</commit_message>
<xml_diff>
--- a/lab6/lab6.docx
+++ b/lab6/lab6.docx
@@ -530,8 +530,16 @@
         <w:rPr>
           <w:rFonts w:ascii="Times New Roman" w:hAnsi="Times New Roman"/>
         </w:rPr>
-        <w:t>Кобелев Р.П.</w:t>
-      </w:r>
+        <w:t xml:space="preserve">Кобелев </w:t>
+      </w:r>
+      <w:proofErr w:type="gramStart"/>
+      <w:r>
+        <w:rPr>
+          <w:rFonts w:ascii="Times New Roman" w:hAnsi="Times New Roman"/>
+        </w:rPr>
+        <w:t>Р.П.</w:t>
+      </w:r>
+      <w:proofErr w:type="gramEnd"/>
       <w:r>
         <w:rPr>
           <w:rFonts w:ascii="Times New Roman" w:hAnsi="Times New Roman"/>
@@ -623,8 +631,16 @@
         <w:rPr>
           <w:rFonts w:ascii="Times New Roman" w:hAnsi="Times New Roman"/>
         </w:rPr>
-        <w:t xml:space="preserve"> С.В.</w:t>
-      </w:r>
+        <w:t xml:space="preserve"> </w:t>
+      </w:r>
+      <w:proofErr w:type="gramStart"/>
+      <w:r>
+        <w:rPr>
+          <w:rFonts w:ascii="Times New Roman" w:hAnsi="Times New Roman"/>
+        </w:rPr>
+        <w:t>С.В.</w:t>
+      </w:r>
+      <w:proofErr w:type="gramEnd"/>
     </w:p>
     <w:p>
       <w:pPr>
@@ -1320,18 +1336,28 @@
           <w:color w:val="FCFCFA"/>
           <w:sz w:val="21"/>
           <w:szCs w:val="21"/>
-          <w:lang w:val="en-US" w:eastAsia="ru-RU"/>
-        </w:rPr>
-      </w:pPr>
-      <w:r>
-        <w:rPr>
-          <w:rFonts w:ascii="Consolas" w:eastAsia="Times New Roman" w:hAnsi="Consolas" w:cs="Times New Roman"/>
-          <w:color w:val="FCFCFA"/>
-          <w:sz w:val="21"/>
-          <w:szCs w:val="21"/>
-          <w:lang w:val="en-US" w:eastAsia="ru-RU"/>
-        </w:rPr>
-        <w:t xml:space="preserve">ORG </w:t>
+          <w:lang w:eastAsia="ru-RU"/>
+        </w:rPr>
+      </w:pPr>
+      <w:r>
+        <w:rPr>
+          <w:rFonts w:ascii="Consolas" w:eastAsia="Times New Roman" w:hAnsi="Consolas" w:cs="Times New Roman"/>
+          <w:color w:val="FCFCFA"/>
+          <w:sz w:val="21"/>
+          <w:szCs w:val="21"/>
+          <w:lang w:val="en-US" w:eastAsia="ru-RU"/>
+        </w:rPr>
+        <w:t>ORG</w:t>
+      </w:r>
+      <w:r>
+        <w:rPr>
+          <w:rFonts w:ascii="Consolas" w:eastAsia="Times New Roman" w:hAnsi="Consolas" w:cs="Times New Roman"/>
+          <w:color w:val="FCFCFA"/>
+          <w:sz w:val="21"/>
+          <w:szCs w:val="21"/>
+          <w:lang w:eastAsia="ru-RU"/>
+        </w:rPr>
+        <w:t xml:space="preserve"> </w:t>
       </w:r>
       <w:r>
         <w:rPr>
@@ -1339,9 +1365,29 @@
           <w:color w:val="FC9867"/>
           <w:sz w:val="21"/>
           <w:szCs w:val="21"/>
-          <w:lang w:val="en-US" w:eastAsia="ru-RU"/>
-        </w:rPr>
-        <w:t>0x0</w:t>
+          <w:lang w:eastAsia="ru-RU"/>
+        </w:rPr>
+        <w:t>0</w:t>
+      </w:r>
+      <w:r>
+        <w:rPr>
+          <w:rFonts w:ascii="Consolas" w:eastAsia="Times New Roman" w:hAnsi="Consolas" w:cs="Times New Roman"/>
+          <w:color w:val="FC9867"/>
+          <w:sz w:val="21"/>
+          <w:szCs w:val="21"/>
+          <w:lang w:val="en-US" w:eastAsia="ru-RU"/>
+        </w:rPr>
+        <w:t>x</w:t>
+      </w:r>
+      <w:r>
+        <w:rPr>
+          <w:rFonts w:ascii="Consolas" w:eastAsia="Times New Roman" w:hAnsi="Consolas" w:cs="Times New Roman"/>
+          <w:color w:val="FC9867"/>
+          <w:sz w:val="21"/>
+          <w:szCs w:val="21"/>
+          <w:lang w:eastAsia="ru-RU"/>
+        </w:rPr>
+        <w:t>0</w:t>
       </w:r>
     </w:p>
     <w:p>
@@ -1356,7 +1402,7 @@
           <w:color w:val="FCFCFA"/>
           <w:sz w:val="21"/>
           <w:szCs w:val="21"/>
-          <w:lang w:val="en-US" w:eastAsia="ru-RU"/>
+          <w:lang w:eastAsia="ru-RU"/>
         </w:rPr>
       </w:pPr>
       <w:r>
@@ -1367,7 +1413,17 @@
           <w:szCs w:val="21"/>
           <w:lang w:val="en-US" w:eastAsia="ru-RU"/>
         </w:rPr>
-        <w:t>V0</w:t>
+        <w:t>V</w:t>
+      </w:r>
+      <w:r>
+        <w:rPr>
+          <w:rFonts w:ascii="Consolas" w:eastAsia="Times New Roman" w:hAnsi="Consolas" w:cs="Times New Roman"/>
+          <w:color w:val="AAE273"/>
+          <w:sz w:val="21"/>
+          <w:szCs w:val="21"/>
+          <w:lang w:eastAsia="ru-RU"/>
+        </w:rPr>
+        <w:t>0</w:t>
       </w:r>
       <w:r>
         <w:rPr>
@@ -1375,7 +1431,7 @@
           <w:color w:val="C0AAFF"/>
           <w:sz w:val="21"/>
           <w:szCs w:val="21"/>
-          <w:lang w:val="en-US" w:eastAsia="ru-RU"/>
+          <w:lang w:eastAsia="ru-RU"/>
         </w:rPr>
         <w:t>:</w:t>
       </w:r>
@@ -1385,7 +1441,7 @@
           <w:color w:val="FCFCFA"/>
           <w:sz w:val="21"/>
           <w:szCs w:val="21"/>
-          <w:lang w:val="en-US" w:eastAsia="ru-RU"/>
+          <w:lang w:eastAsia="ru-RU"/>
         </w:rPr>
         <w:t xml:space="preserve"> </w:t>
       </w:r>
@@ -1407,7 +1463,7 @@
           <w:color w:val="FCFCFA"/>
           <w:sz w:val="21"/>
           <w:szCs w:val="21"/>
-          <w:lang w:val="en-US" w:eastAsia="ru-RU"/>
+          <w:lang w:eastAsia="ru-RU"/>
         </w:rPr>
         <w:t xml:space="preserve"> </w:t>
       </w:r>
@@ -1417,17 +1473,27 @@
           <w:color w:val="AB9DF2"/>
           <w:sz w:val="21"/>
           <w:szCs w:val="21"/>
-          <w:lang w:val="en-US" w:eastAsia="ru-RU"/>
-        </w:rPr>
-        <w:t>$DEFAULT</w:t>
-      </w:r>
-      <w:r>
-        <w:rPr>
-          <w:rFonts w:ascii="Consolas" w:eastAsia="Times New Roman" w:hAnsi="Consolas" w:cs="Times New Roman"/>
-          <w:color w:val="FCFCFA"/>
-          <w:sz w:val="21"/>
-          <w:szCs w:val="21"/>
-          <w:lang w:val="en-US" w:eastAsia="ru-RU"/>
+          <w:lang w:eastAsia="ru-RU"/>
+        </w:rPr>
+        <w:t>$</w:t>
+      </w:r>
+      <w:r>
+        <w:rPr>
+          <w:rFonts w:ascii="Consolas" w:eastAsia="Times New Roman" w:hAnsi="Consolas" w:cs="Times New Roman"/>
+          <w:color w:val="AB9DF2"/>
+          <w:sz w:val="21"/>
+          <w:szCs w:val="21"/>
+          <w:lang w:val="en-US" w:eastAsia="ru-RU"/>
+        </w:rPr>
+        <w:t>DEFAULT</w:t>
+      </w:r>
+      <w:r>
+        <w:rPr>
+          <w:rFonts w:ascii="Consolas" w:eastAsia="Times New Roman" w:hAnsi="Consolas" w:cs="Times New Roman"/>
+          <w:color w:val="FCFCFA"/>
+          <w:sz w:val="21"/>
+          <w:szCs w:val="21"/>
+          <w:lang w:eastAsia="ru-RU"/>
         </w:rPr>
         <w:t xml:space="preserve">, </w:t>
       </w:r>
@@ -1437,9 +1503,29 @@
           <w:color w:val="FC9867"/>
           <w:sz w:val="21"/>
           <w:szCs w:val="21"/>
-          <w:lang w:val="en-US" w:eastAsia="ru-RU"/>
-        </w:rPr>
-        <w:t>0x180</w:t>
+          <w:lang w:eastAsia="ru-RU"/>
+        </w:rPr>
+        <w:t>0</w:t>
+      </w:r>
+      <w:r>
+        <w:rPr>
+          <w:rFonts w:ascii="Consolas" w:eastAsia="Times New Roman" w:hAnsi="Consolas" w:cs="Times New Roman"/>
+          <w:color w:val="FC9867"/>
+          <w:sz w:val="21"/>
+          <w:szCs w:val="21"/>
+          <w:lang w:val="en-US" w:eastAsia="ru-RU"/>
+        </w:rPr>
+        <w:t>x</w:t>
+      </w:r>
+      <w:r>
+        <w:rPr>
+          <w:rFonts w:ascii="Consolas" w:eastAsia="Times New Roman" w:hAnsi="Consolas" w:cs="Times New Roman"/>
+          <w:color w:val="FC9867"/>
+          <w:sz w:val="21"/>
+          <w:szCs w:val="21"/>
+          <w:lang w:eastAsia="ru-RU"/>
+        </w:rPr>
+        <w:t>180</w:t>
       </w:r>
     </w:p>
     <w:p>
@@ -2595,6 +2681,7 @@
         </w:rPr>
         <w:t xml:space="preserve"> </w:t>
       </w:r>
+      <w:proofErr w:type="gramStart"/>
       <w:r>
         <w:rPr>
           <w:rFonts w:ascii="Consolas" w:eastAsia="Times New Roman" w:hAnsi="Consolas" w:cs="Times New Roman"/>
@@ -2617,6 +2704,7 @@
         </w:rPr>
         <w:t xml:space="preserve"> ?</w:t>
       </w:r>
+      <w:proofErr w:type="gramEnd"/>
     </w:p>
     <w:p>
       <w:pPr>
@@ -2733,7 +2821,18 @@
           <w:szCs w:val="21"/>
           <w:lang w:val="en-US" w:eastAsia="ru-RU"/>
         </w:rPr>
-        <w:t>0xA</w:t>
+        <w:t>0</w:t>
+      </w:r>
+      <w:proofErr w:type="gramStart"/>
+      <w:r>
+        <w:rPr>
+          <w:rFonts w:ascii="Consolas" w:eastAsia="Times New Roman" w:hAnsi="Consolas" w:cs="Times New Roman"/>
+          <w:color w:val="FC9867"/>
+          <w:sz w:val="21"/>
+          <w:szCs w:val="21"/>
+          <w:lang w:val="en-US" w:eastAsia="ru-RU"/>
+        </w:rPr>
+        <w:t>xA</w:t>
       </w:r>
       <w:r>
         <w:rPr>
@@ -2769,6 +2868,7 @@
         </w:rPr>
         <w:t>загрузка</w:t>
       </w:r>
+      <w:proofErr w:type="gramEnd"/>
       <w:r>
         <w:rPr>
           <w:rFonts w:ascii="Consolas" w:eastAsia="Times New Roman" w:hAnsi="Consolas" w:cs="Times New Roman"/>
@@ -2877,6 +2977,7 @@
         </w:rPr>
         <w:t xml:space="preserve"> </w:t>
       </w:r>
+      <w:proofErr w:type="gramStart"/>
       <w:r>
         <w:rPr>
           <w:rFonts w:ascii="Consolas" w:eastAsia="Times New Roman" w:hAnsi="Consolas" w:cs="Times New Roman"/>
@@ -2907,7 +3008,20 @@
           <w:szCs w:val="21"/>
           <w:lang w:eastAsia="ru-RU"/>
         </w:rPr>
-        <w:t>;разрешение прерываний для 2 ВУ</w:t>
+        <w:t>;разрешение</w:t>
+      </w:r>
+      <w:proofErr w:type="gramEnd"/>
+      <w:r>
+        <w:rPr>
+          <w:rFonts w:ascii="Consolas" w:eastAsia="Times New Roman" w:hAnsi="Consolas" w:cs="Times New Roman"/>
+          <w:i/>
+          <w:iCs/>
+          <w:color w:val="727072"/>
+          <w:sz w:val="21"/>
+          <w:szCs w:val="21"/>
+          <w:lang w:eastAsia="ru-RU"/>
+        </w:rPr>
+        <w:t xml:space="preserve"> прерываний для 2 ВУ</w:t>
       </w:r>
     </w:p>
     <w:p>
@@ -3015,6 +3129,7 @@
         </w:rPr>
         <w:t xml:space="preserve"> </w:t>
       </w:r>
+      <w:proofErr w:type="gramStart"/>
       <w:r>
         <w:rPr>
           <w:rFonts w:ascii="Consolas" w:eastAsia="Times New Roman" w:hAnsi="Consolas" w:cs="Times New Roman"/>
@@ -3045,7 +3160,20 @@
           <w:szCs w:val="21"/>
           <w:lang w:eastAsia="ru-RU"/>
         </w:rPr>
-        <w:t>;разрешение прерываний для 3 ВУ</w:t>
+        <w:t>;разрешение</w:t>
+      </w:r>
+      <w:proofErr w:type="gramEnd"/>
+      <w:r>
+        <w:rPr>
+          <w:rFonts w:ascii="Consolas" w:eastAsia="Times New Roman" w:hAnsi="Consolas" w:cs="Times New Roman"/>
+          <w:i/>
+          <w:iCs/>
+          <w:color w:val="727072"/>
+          <w:sz w:val="21"/>
+          <w:szCs w:val="21"/>
+          <w:lang w:eastAsia="ru-RU"/>
+        </w:rPr>
+        <w:t xml:space="preserve"> прерываний для 3 ВУ</w:t>
       </w:r>
     </w:p>
     <w:p>
@@ -3627,6 +3755,7 @@
         </w:rPr>
         <w:t>INT3</w:t>
       </w:r>
+      <w:proofErr w:type="gramStart"/>
       <w:r>
         <w:rPr>
           <w:rFonts w:ascii="Consolas" w:eastAsia="Times New Roman" w:hAnsi="Consolas" w:cs="Times New Roman"/>
@@ -3647,7 +3776,20 @@
           <w:szCs w:val="21"/>
           <w:lang w:eastAsia="ru-RU"/>
         </w:rPr>
-        <w:t>;обработка прерывания на ВУ-3</w:t>
+        <w:t>;обработка</w:t>
+      </w:r>
+      <w:proofErr w:type="gramEnd"/>
+      <w:r>
+        <w:rPr>
+          <w:rFonts w:ascii="Consolas" w:eastAsia="Times New Roman" w:hAnsi="Consolas" w:cs="Times New Roman"/>
+          <w:i/>
+          <w:iCs/>
+          <w:color w:val="727072"/>
+          <w:sz w:val="21"/>
+          <w:szCs w:val="21"/>
+          <w:lang w:eastAsia="ru-RU"/>
+        </w:rPr>
+        <w:t xml:space="preserve"> прерывания на ВУ-3</w:t>
       </w:r>
     </w:p>
     <w:p>
@@ -4108,6 +4250,7 @@
         </w:rPr>
         <w:t>INT2</w:t>
       </w:r>
+      <w:proofErr w:type="gramStart"/>
       <w:r>
         <w:rPr>
           <w:rFonts w:ascii="Consolas" w:eastAsia="Times New Roman" w:hAnsi="Consolas" w:cs="Times New Roman"/>
@@ -4138,7 +4281,20 @@
           <w:szCs w:val="21"/>
           <w:lang w:eastAsia="ru-RU"/>
         </w:rPr>
-        <w:t>;обработка прерывания на ВУ-2</w:t>
+        <w:t>;обработка</w:t>
+      </w:r>
+      <w:proofErr w:type="gramEnd"/>
+      <w:r>
+        <w:rPr>
+          <w:rFonts w:ascii="Consolas" w:eastAsia="Times New Roman" w:hAnsi="Consolas" w:cs="Times New Roman"/>
+          <w:i/>
+          <w:iCs/>
+          <w:color w:val="727072"/>
+          <w:sz w:val="21"/>
+          <w:szCs w:val="21"/>
+          <w:lang w:eastAsia="ru-RU"/>
+        </w:rPr>
+        <w:t xml:space="preserve"> прерывания на ВУ-2</w:t>
       </w:r>
     </w:p>
     <w:p>
@@ -5070,6 +5226,7 @@
         </w:rPr>
         <w:t xml:space="preserve"> </w:t>
       </w:r>
+      <w:proofErr w:type="gramStart"/>
       <w:r>
         <w:rPr>
           <w:rFonts w:ascii="Consolas" w:eastAsia="Times New Roman" w:hAnsi="Consolas" w:cs="Times New Roman"/>
@@ -5092,6 +5249,7 @@
         </w:rPr>
         <w:t xml:space="preserve"> ?</w:t>
       </w:r>
+      <w:proofErr w:type="gramEnd"/>
     </w:p>
     <w:p>
       <w:pPr>
@@ -5108,6 +5266,7 @@
           <w:lang w:eastAsia="ru-RU"/>
         </w:rPr>
       </w:pPr>
+      <w:proofErr w:type="gramStart"/>
       <w:r>
         <w:rPr>
           <w:rFonts w:ascii="Consolas" w:eastAsia="Times New Roman" w:hAnsi="Consolas" w:cs="Times New Roman"/>
@@ -5118,7 +5277,20 @@
           <w:szCs w:val="21"/>
           <w:lang w:eastAsia="ru-RU"/>
         </w:rPr>
-        <w:t>;&amp;4 -какое подать при сходстве  &amp;3 - которое должно быть  &amp;2 -адрес X &amp;0 - FLAGS</w:t>
+        <w:t>;&amp;</w:t>
+      </w:r>
+      <w:proofErr w:type="gramEnd"/>
+      <w:r>
+        <w:rPr>
+          <w:rFonts w:ascii="Consolas" w:eastAsia="Times New Roman" w:hAnsi="Consolas" w:cs="Times New Roman"/>
+          <w:i/>
+          <w:iCs/>
+          <w:color w:val="727072"/>
+          <w:sz w:val="21"/>
+          <w:szCs w:val="21"/>
+          <w:lang w:eastAsia="ru-RU"/>
+        </w:rPr>
+        <w:t>4 -какое подать при сходстве  &amp;3 - которое должно быть  &amp;2 -адрес X &amp;0 - FLAGS</w:t>
       </w:r>
     </w:p>
     <w:p>
@@ -5622,6 +5794,7 @@
         </w:rPr>
         <w:t xml:space="preserve">    </w:t>
       </w:r>
+      <w:proofErr w:type="gramStart"/>
       <w:r>
         <w:rPr>
           <w:rFonts w:ascii="Consolas" w:eastAsia="Times New Roman" w:hAnsi="Consolas" w:cs="Times New Roman"/>
@@ -5652,6 +5825,7 @@
         </w:rPr>
         <w:t>CLA</w:t>
       </w:r>
+      <w:proofErr w:type="gramEnd"/>
     </w:p>
     <w:p>
       <w:pPr>
@@ -6024,7 +6198,33 @@
           <w:szCs w:val="21"/>
           <w:lang w:eastAsia="ru-RU"/>
         </w:rPr>
-        <w:t>; RET 1- новое  0 - старое</w:t>
+        <w:t xml:space="preserve">; RET 1- </w:t>
+      </w:r>
+      <w:proofErr w:type="gramStart"/>
+      <w:r>
+        <w:rPr>
+          <w:rFonts w:ascii="Consolas" w:eastAsia="Times New Roman" w:hAnsi="Consolas" w:cs="Times New Roman"/>
+          <w:i/>
+          <w:iCs/>
+          <w:color w:val="727072"/>
+          <w:sz w:val="21"/>
+          <w:szCs w:val="21"/>
+          <w:lang w:eastAsia="ru-RU"/>
+        </w:rPr>
+        <w:t>новое  0</w:t>
+      </w:r>
+      <w:proofErr w:type="gramEnd"/>
+      <w:r>
+        <w:rPr>
+          <w:rFonts w:ascii="Consolas" w:eastAsia="Times New Roman" w:hAnsi="Consolas" w:cs="Times New Roman"/>
+          <w:i/>
+          <w:iCs/>
+          <w:color w:val="727072"/>
+          <w:sz w:val="21"/>
+          <w:szCs w:val="21"/>
+          <w:lang w:eastAsia="ru-RU"/>
+        </w:rPr>
+        <w:t xml:space="preserve"> - старое</w:t>
       </w:r>
     </w:p>
     <w:p>
@@ -7257,7 +7457,29 @@
           <w:szCs w:val="28"/>
           <w:shd w:val="clear" w:color="auto" w:fill="FFFFFF"/>
         </w:rPr>
-        <w:t>Записать текущее значение X из памяти БЭВМ (аналогично п.6).AC(0..7)</w:t>
+        <w:t>Записать текущее значение X из памяти БЭВМ (аналогично п.6).</w:t>
+      </w:r>
+      <w:proofErr w:type="gramStart"/>
+      <w:r>
+        <w:rPr>
+          <w:rFonts w:ascii="Times New Roman" w:hAnsi="Times New Roman" w:cs="Times New Roman"/>
+          <w:color w:val="212529"/>
+          <w:sz w:val="28"/>
+          <w:szCs w:val="28"/>
+          <w:shd w:val="clear" w:color="auto" w:fill="FFFFFF"/>
+        </w:rPr>
+        <w:t>AC(</w:t>
+      </w:r>
+      <w:proofErr w:type="gramEnd"/>
+      <w:r>
+        <w:rPr>
+          <w:rFonts w:ascii="Times New Roman" w:hAnsi="Times New Roman" w:cs="Times New Roman"/>
+          <w:color w:val="212529"/>
+          <w:sz w:val="28"/>
+          <w:szCs w:val="28"/>
+          <w:shd w:val="clear" w:color="auto" w:fill="FFFFFF"/>
+        </w:rPr>
+        <w:t>0..7)</w:t>
       </w:r>
     </w:p>
     <w:p>
@@ -7311,7 +7533,39 @@
           <w:szCs w:val="28"/>
           <w:shd w:val="clear" w:color="auto" w:fill="FFFFFF"/>
         </w:rPr>
-        <w:t>Записать текущее значение X из памяти БЭВМ (аналогично п.6).AC(DR + X)</w:t>
+        <w:t>Записать текущее значение X из памяти БЭВМ (аналогично п.6).</w:t>
+      </w:r>
+      <w:proofErr w:type="gramStart"/>
+      <w:r>
+        <w:rPr>
+          <w:rFonts w:ascii="Times New Roman" w:hAnsi="Times New Roman" w:cs="Times New Roman"/>
+          <w:color w:val="212529"/>
+          <w:sz w:val="28"/>
+          <w:szCs w:val="28"/>
+          <w:shd w:val="clear" w:color="auto" w:fill="FFFFFF"/>
+        </w:rPr>
+        <w:t>AC(</w:t>
+      </w:r>
+      <w:proofErr w:type="gramEnd"/>
+      <w:r>
+        <w:rPr>
+          <w:rFonts w:ascii="Times New Roman" w:hAnsi="Times New Roman" w:cs="Times New Roman"/>
+          <w:color w:val="212529"/>
+          <w:sz w:val="28"/>
+          <w:szCs w:val="28"/>
+          <w:shd w:val="clear" w:color="auto" w:fill="FFFFFF"/>
+        </w:rPr>
+        <w:t>0..7</w:t>
+      </w:r>
+      <w:r>
+        <w:rPr>
+          <w:rFonts w:ascii="Times New Roman" w:hAnsi="Times New Roman" w:cs="Times New Roman"/>
+          <w:color w:val="212529"/>
+          <w:sz w:val="28"/>
+          <w:szCs w:val="28"/>
+          <w:shd w:val="clear" w:color="auto" w:fill="FFFFFF"/>
+        </w:rPr>
+        <w:t>)</w:t>
       </w:r>
     </w:p>
     <w:p>
@@ -7386,7 +7640,29 @@
           <w:szCs w:val="28"/>
           <w:shd w:val="clear" w:color="auto" w:fill="FFFFFF"/>
         </w:rPr>
-        <w:t>ОДЗ значение, т.е. FFEB)</w:t>
+        <w:t xml:space="preserve">ОДЗ значение, </w:t>
+      </w:r>
+      <w:proofErr w:type="gramStart"/>
+      <w:r>
+        <w:rPr>
+          <w:rFonts w:ascii="Times New Roman" w:hAnsi="Times New Roman" w:cs="Times New Roman"/>
+          <w:color w:val="212529"/>
+          <w:sz w:val="28"/>
+          <w:szCs w:val="28"/>
+          <w:shd w:val="clear" w:color="auto" w:fill="FFFFFF"/>
+        </w:rPr>
+        <w:t>т.е.</w:t>
+      </w:r>
+      <w:proofErr w:type="gramEnd"/>
+      <w:r>
+        <w:rPr>
+          <w:rFonts w:ascii="Times New Roman" w:hAnsi="Times New Roman" w:cs="Times New Roman"/>
+          <w:color w:val="212529"/>
+          <w:sz w:val="28"/>
+          <w:szCs w:val="28"/>
+          <w:shd w:val="clear" w:color="auto" w:fill="FFFFFF"/>
+        </w:rPr>
+        <w:t xml:space="preserve"> FFEB)</w:t>
       </w:r>
     </w:p>
     <w:p>
@@ -7702,11 +7978,19 @@
                 <w:lang w:val="en-US"/>
               </w:rPr>
             </w:pPr>
+            <w:proofErr w:type="gramStart"/>
             <w:r>
               <w:rPr>
                 <w:lang w:val="en-US"/>
               </w:rPr>
-              <w:t>AC(0..7)</w:t>
+              <w:t>AC(</w:t>
+            </w:r>
+            <w:proofErr w:type="gramEnd"/>
+            <w:r>
+              <w:rPr>
+                <w:lang w:val="en-US"/>
+              </w:rPr>
+              <w:t>0..7)</w:t>
             </w:r>
           </w:p>
         </w:tc>
@@ -7767,11 +8051,19 @@
             <w:hideMark/>
           </w:tcPr>
           <w:p>
+            <w:proofErr w:type="gramStart"/>
             <w:r>
               <w:rPr>
                 <w:lang w:val="en-US"/>
               </w:rPr>
-              <w:t>AC(0..7)</w:t>
+              <w:t>AC(</w:t>
+            </w:r>
+            <w:proofErr w:type="gramEnd"/>
+            <w:r>
+              <w:rPr>
+                <w:lang w:val="en-US"/>
+              </w:rPr>
+              <w:t>0..7)</w:t>
             </w:r>
           </w:p>
         </w:tc>
@@ -7818,6 +8110,7 @@
                 <w:lang w:val="en-US"/>
               </w:rPr>
             </w:pPr>
+            <w:proofErr w:type="gramStart"/>
             <w:r>
               <w:t>AC</w:t>
             </w:r>
@@ -7825,7 +8118,14 @@
               <w:rPr>
                 <w:lang w:val="en-US"/>
               </w:rPr>
-              <w:t xml:space="preserve">(DR </w:t>
+              <w:t>(</w:t>
+            </w:r>
+            <w:proofErr w:type="gramEnd"/>
+            <w:r>
+              <w:rPr>
+                <w:lang w:val="en-US"/>
+              </w:rPr>
+              <w:t xml:space="preserve">DR </w:t>
             </w:r>
             <w:r>
               <w:rPr>
@@ -7864,14 +8164,30 @@
               </w:rPr>
               <w:t>Р</w:t>
             </w:r>
+            <w:proofErr w:type="spellStart"/>
             <w:r>
-              <w:t>езультат A</w:t>
+              <w:t>езультат</w:t>
+            </w:r>
+            <w:proofErr w:type="spellEnd"/>
+            <w:r>
+              <w:t xml:space="preserve"> </w:t>
+            </w:r>
+            <w:proofErr w:type="gramStart"/>
+            <w:r>
+              <w:t>A</w:t>
             </w:r>
             <w:r>
               <w:rPr>
                 <w:lang w:val="en-US"/>
               </w:rPr>
-              <w:t>C(0..7)</w:t>
+              <w:t>C(</w:t>
+            </w:r>
+            <w:proofErr w:type="gramEnd"/>
+            <w:r>
+              <w:rPr>
+                <w:lang w:val="en-US"/>
+              </w:rPr>
+              <w:t>0..7)</w:t>
             </w:r>
           </w:p>
         </w:tc>

</xml_diff>